<commit_message>
[FIX] Validacion RED v1.0 - Part I
</commit_message>
<xml_diff>
--- a/fuentes/CF4_240201524_DI.docx
+++ b/fuentes/CF4_240201524_DI.docx
@@ -1905,7 +1905,16 @@
     <w:p/>
     <w:p>
       <w:r>
-        <w:t>En la construcción de un párrafo, de deben tener en cuenta elementos básicos como:</w:t>
+        <w:rPr/>
+        <w:t xml:space="preserve">En la construcción de un párrafo, </w:t>
+      </w:r>
+      <w:r>
+        <w:rPr/>
+        <w:t>s</w:t>
+      </w:r>
+      <w:r>
+        <w:rPr/>
+        <w:t>e deben tener en cuenta elementos básicos como:</w:t>
       </w:r>
     </w:p>
     <w:p/>
@@ -2566,25 +2575,47 @@
         <w:pStyle w:val="Prrafodelista"/>
       </w:pPr>
       <w:r>
+        <w:rPr/>
         <w:t>L</w:t>
       </w:r>
       <w:r>
-        <w:t xml:space="preserve">o que se configura como insumo básico para el trabajo, las fuentes deben ser diferentes, de manera que la mirada hacia el tema sea diversa (teorías, datos estadísticos, registros fotográficos, documentos históricos o memorias, tesis, etc. Esto indica que la bibliografía debe </w:t>
-      </w:r>
-      <w:r>
-        <w:lastRenderedPageBreak/>
+        <w:rPr/>
+        <w:t>o que se configura como insumo básico para el trabajo, las fuentes deben ser diferentes, de manera que la mirada hacia el tema sea diversa teorías, datos estadísticos, registros fotográficos, documentos históricos o memorias</w:t>
+      </w:r>
+      <w:r>
+        <w:rPr/>
+        <w:t xml:space="preserve"> y </w:t>
+      </w:r>
+      <w:r>
+        <w:rPr/>
+        <w:t>tesis</w:t>
+      </w:r>
+      <w:r>
+        <w:rPr/>
+        <w:t xml:space="preserve">; </w:t>
+      </w:r>
+      <w:r>
+        <w:rPr/>
+        <w:t xml:space="preserve">Esto indica que la bibliografía debe </w:t>
+      </w:r>
+      <w:r>
+        <w:rPr/>
         <w:t xml:space="preserve">ser variada y actualizada en el caso de datos. Para buscar fuentes se recomienda </w:t>
       </w:r>
       <w:r>
+        <w:rPr/>
         <w:t>indagar</w:t>
       </w:r>
       <w:r>
+        <w:rPr/>
         <w:t xml:space="preserve"> bibliografías de textos relacionados con el tema, chequear catálogos de bibliotecas, además de buscadores en la </w:t>
       </w:r>
       <w:r>
+        <w:rPr/>
         <w:t>web</w:t>
       </w:r>
       <w:r>
+        <w:rPr/>
         <w:t>, los cuales debe ser argumentados y veraces.</w:t>
       </w:r>
     </w:p>
@@ -3785,22 +3816,30 @@
     <w:p/>
     <w:p>
       <w:r>
+        <w:rPr/>
         <w:t xml:space="preserve">Lo invitamos a explorar el siguiente video: </w:t>
       </w:r>
       <w:r>
+        <w:rPr/>
         <w:t>A la Página en Blanco se la Derrota Mirándola a los Ojos</w:t>
       </w:r>
       <w:r>
+        <w:rPr/>
+        <w:t>.</w:t>
+      </w:r>
+      <w:r>
+        <w:rPr/>
         <w:t xml:space="preserve"> </w:t>
       </w:r>
       <w:commentRangeStart w:id="7"/>
       <w:r>
+        <w:rPr/>
         <w:t>Enlace</w:t>
       </w:r>
       <w:commentRangeEnd w:id="7"/>
       <w:r>
         <w:rPr>
-          <w:rStyle w:val="Refdecomentario"/>
+          <w:rStyle w:val="CommentReference"/>
         </w:rPr>
         <w:commentReference w:id="7"/>
       </w:r>
@@ -4221,7 +4260,16 @@
         <w:spacing w:line="360" w:lineRule="auto"/>
       </w:pPr>
       <w:r>
-        <w:t>Una página web es un documento digital elaborado en formato HTML (lenguaje hipertextual de etiquetado de documentos) en el que se utilizan: imágenes, texto escrito, vídeos, animaciones, links, etc.</w:t>
+        <w:rPr/>
+        <w:t>Una página web es un documento digital elaborado en formato HTML (lenguaje hipertextual de etiquetado de documentos) en el que se utilizan: imágenes, texto escrito, v</w:t>
+      </w:r>
+      <w:r>
+        <w:rPr/>
+        <w:t>i</w:t>
+      </w:r>
+      <w:r>
+        <w:rPr/>
+        <w:t>deos, animaciones, links, etc.</w:t>
       </w:r>
     </w:p>
     <w:p>
@@ -4655,9 +4703,18 @@
           <w:numId w:val="16"/>
         </w:numPr>
         <w:spacing w:line="360" w:lineRule="auto"/>
-      </w:pPr>
-      <w:r>
-        <w:t>Asunto: debe referir clara y concretamente la intención del correo.</w:t>
+        <w:rPr/>
+      </w:pPr>
+      <w:r>
+        <w:rPr>
+          <w:b w:val="1"/>
+          <w:bCs w:val="1"/>
+        </w:rPr>
+        <w:t xml:space="preserve">Asunto: </w:t>
+      </w:r>
+      <w:r>
+        <w:rPr/>
+        <w:t>debe referir clara y concretamente la intención del correo.</w:t>
       </w:r>
     </w:p>
     <w:p>
@@ -4668,9 +4725,18 @@
           <w:numId w:val="16"/>
         </w:numPr>
         <w:spacing w:line="360" w:lineRule="auto"/>
-      </w:pPr>
-      <w:r>
-        <w:t>Nombre completo del destinatario: cargo, empresa y ciudad.</w:t>
+        <w:rPr/>
+      </w:pPr>
+      <w:r>
+        <w:rPr>
+          <w:b w:val="1"/>
+          <w:bCs w:val="1"/>
+        </w:rPr>
+        <w:t>Nombre completo del destinatario:</w:t>
+      </w:r>
+      <w:r>
+        <w:rPr/>
+        <w:t xml:space="preserve"> cargo, empresa y ciudad.</w:t>
       </w:r>
     </w:p>
     <w:p>
@@ -4694,9 +4760,25 @@
           <w:numId w:val="16"/>
         </w:numPr>
         <w:spacing w:line="360" w:lineRule="auto"/>
-      </w:pPr>
-      <w:r>
-        <w:t>Contenido concreto y claro, si se requiere mayor organización del texto, se sugiere discriminar la información en puntos, de manera que cada uno mencione los temas relacionados al asunto, sin salirse del tema objeto del mensaje.</w:t>
+        <w:rPr/>
+      </w:pPr>
+      <w:r>
+        <w:rPr>
+          <w:b w:val="1"/>
+          <w:bCs w:val="1"/>
+        </w:rPr>
+        <w:t>Contenido</w:t>
+      </w:r>
+      <w:r>
+        <w:rPr>
+          <w:b w:val="1"/>
+          <w:bCs w:val="1"/>
+        </w:rPr>
+        <w:t xml:space="preserve">: </w:t>
+      </w:r>
+      <w:r>
+        <w:rPr/>
+        <w:t>concreto y claro, si se requiere mayor organización del texto, se sugiere discriminar la información en puntos, de manera que cada uno mencione los temas relacionados al asunto, sin salirse del tema objeto del mensaje.</w:t>
       </w:r>
     </w:p>
     <w:p>
@@ -4707,9 +4789,40 @@
           <w:numId w:val="16"/>
         </w:numPr>
         <w:spacing w:line="360" w:lineRule="auto"/>
-      </w:pPr>
-      <w:r>
-        <w:t>Despedida con un atentamente o cordialmente.</w:t>
+        <w:rPr/>
+      </w:pPr>
+      <w:r>
+        <w:rPr>
+          <w:b w:val="1"/>
+          <w:bCs w:val="1"/>
+        </w:rPr>
+        <w:t>Despedida</w:t>
+      </w:r>
+      <w:r>
+        <w:rPr>
+          <w:b w:val="1"/>
+          <w:bCs w:val="1"/>
+        </w:rPr>
+        <w:t>:</w:t>
+      </w:r>
+      <w:r>
+        <w:rPr>
+          <w:b w:val="1"/>
+          <w:bCs w:val="1"/>
+        </w:rPr>
+        <w:t xml:space="preserve"> </w:t>
+      </w:r>
+      <w:r>
+        <w:rPr/>
+        <w:t xml:space="preserve">con un </w:t>
+      </w:r>
+      <w:r>
+        <w:rPr/>
+        <w:t>atentamente o cordialmente</w:t>
+      </w:r>
+      <w:r>
+        <w:rPr/>
+        <w:t>.</w:t>
       </w:r>
     </w:p>
     <w:p>
@@ -4720,14 +4833,25 @@
           <w:numId w:val="16"/>
         </w:numPr>
         <w:spacing w:line="360" w:lineRule="auto"/>
-      </w:pPr>
-      <w:r>
-        <w:t>Remitente: nombre, cargo, empresa y n</w:t>
-      </w:r>
-      <w:r>
+        <w:rPr/>
+      </w:pPr>
+      <w:r>
+        <w:rPr>
+          <w:b w:val="1"/>
+          <w:bCs w:val="1"/>
+        </w:rPr>
+        <w:t>Remitente:</w:t>
+      </w:r>
+      <w:r>
+        <w:rPr/>
+        <w:t xml:space="preserve"> nombre, cargo, empresa y n</w:t>
+      </w:r>
+      <w:r>
+        <w:rPr/>
         <w:t>ú</w:t>
       </w:r>
       <w:r>
+        <w:rPr/>
         <w:t>mero de contacto de ser necesario.</w:t>
       </w:r>
     </w:p>
@@ -6108,7 +6232,7 @@
               <w:pStyle w:val="Normal0"/>
               <w:rPr>
                 <w:b w:val="0"/>
-                <w:bCs/>
+                <w:bCs w:val="0"/>
                 <w:sz w:val="22"/>
                 <w:szCs w:val="22"/>
               </w:rPr>
@@ -6116,9 +6240,23 @@
             <w:r>
               <w:rPr>
                 <w:b w:val="0"/>
-                <w:bCs/>
-              </w:rPr>
-              <w:t>proceso mediante el cual un emisor transmite un mensaje a un receptor a través de un canal y utilizando un código compartido, dentro de un contexto determinado. puede ser oral, escrita, gestual, visual, entre otras.</w:t>
+                <w:bCs w:val="0"/>
+              </w:rPr>
+              <w:t xml:space="preserve">proceso mediante el cual un emisor transmite un mensaje a un receptor a través de un canal y utilizando un código compartido, dentro de un contexto determinado. </w:t>
+            </w:r>
+            <w:r>
+              <w:rPr>
+                <w:b w:val="0"/>
+                <w:bCs w:val="0"/>
+              </w:rPr>
+              <w:t>P</w:t>
+            </w:r>
+            <w:r>
+              <w:rPr>
+                <w:b w:val="0"/>
+                <w:bCs w:val="0"/>
+              </w:rPr>
+              <w:t>uede ser oral, escrita, gestual, visual, entre otras.</w:t>
             </w:r>
           </w:p>
         </w:tc>
@@ -6171,7 +6309,7 @@
               <w:pStyle w:val="Normal0"/>
               <w:rPr>
                 <w:b w:val="0"/>
-                <w:bCs/>
+                <w:bCs w:val="0"/>
                 <w:sz w:val="22"/>
                 <w:szCs w:val="22"/>
               </w:rPr>
@@ -6179,9 +6317,23 @@
             <w:r>
               <w:rPr>
                 <w:b w:val="0"/>
-                <w:bCs/>
-              </w:rPr>
-              <w:t>conjunto de signos y reglas que comparten el emisor y el receptor para que la comunicación sea posible. en el lenguaje humano, el código suele ser la lengua.</w:t>
+                <w:bCs w:val="0"/>
+              </w:rPr>
+              <w:t xml:space="preserve">conjunto de signos y reglas que comparten el emisor y el receptor para que la comunicación sea posible. </w:t>
+            </w:r>
+            <w:r>
+              <w:rPr>
+                <w:b w:val="0"/>
+                <w:bCs w:val="0"/>
+              </w:rPr>
+              <w:t>E</w:t>
+            </w:r>
+            <w:r>
+              <w:rPr>
+                <w:b w:val="0"/>
+                <w:bCs w:val="0"/>
+              </w:rPr>
+              <w:t>n el lenguaje humano, el código suele ser la lengua.</w:t>
             </w:r>
           </w:p>
         </w:tc>
@@ -6297,7 +6449,7 @@
               <w:pStyle w:val="Normal0"/>
               <w:rPr>
                 <w:b w:val="0"/>
-                <w:bCs/>
+                <w:bCs w:val="0"/>
                 <w:sz w:val="22"/>
                 <w:szCs w:val="22"/>
               </w:rPr>
@@ -6305,9 +6457,23 @@
             <w:r>
               <w:rPr>
                 <w:b w:val="0"/>
-                <w:bCs/>
-              </w:rPr>
-              <w:t>relativo a los sistemas que procesan, almacenan o transmiten información mediante señales discretas, generalmente binarios (bits). también puede referirse a dispositivos tecnológicos que funcionan mediante esta lógica.</w:t>
+                <w:bCs w:val="0"/>
+              </w:rPr>
+              <w:t xml:space="preserve">relativo a los sistemas que procesan, almacenan o transmiten información mediante señales discretas, generalmente binarios (bits). </w:t>
+            </w:r>
+            <w:r>
+              <w:rPr>
+                <w:b w:val="0"/>
+                <w:bCs w:val="0"/>
+              </w:rPr>
+              <w:t>T</w:t>
+            </w:r>
+            <w:r>
+              <w:rPr>
+                <w:b w:val="0"/>
+                <w:bCs w:val="0"/>
+              </w:rPr>
+              <w:t>ambién puede referirse a dispositivos tecnológicos que funcionan mediante esta lógica.</w:t>
             </w:r>
           </w:p>
         </w:tc>
@@ -6421,15 +6587,29 @@
               <w:pStyle w:val="Normal0"/>
               <w:rPr>
                 <w:b w:val="0"/>
-                <w:bCs/>
+                <w:bCs w:val="0"/>
               </w:rPr>
             </w:pPr>
             <w:r>
               <w:rPr>
                 <w:b w:val="0"/>
-                <w:bCs/>
-              </w:rPr>
-              <w:t>conjunto de palabras de una lengua o el vocabulario de un hablante, grupo o área específica. también se refiere al aspecto semántico del lenguaje, frente a su gramática.</w:t>
+                <w:bCs w:val="0"/>
+              </w:rPr>
+              <w:t xml:space="preserve">conjunto de palabras de una lengua o el vocabulario de un hablante, grupo o área específica. </w:t>
+            </w:r>
+            <w:r>
+              <w:rPr>
+                <w:b w:val="0"/>
+                <w:bCs w:val="0"/>
+              </w:rPr>
+              <w:t>T</w:t>
+            </w:r>
+            <w:r>
+              <w:rPr>
+                <w:b w:val="0"/>
+                <w:bCs w:val="0"/>
+              </w:rPr>
+              <w:t>ambién se refiere al aspecto semántico del lenguaje, frente a su gramática.</w:t>
             </w:r>
           </w:p>
         </w:tc>
@@ -6481,15 +6661,29 @@
               <w:pStyle w:val="Normal0"/>
               <w:rPr>
                 <w:b w:val="0"/>
-                <w:bCs/>
+                <w:bCs w:val="0"/>
               </w:rPr>
             </w:pPr>
             <w:r>
               <w:rPr>
                 <w:b w:val="0"/>
-                <w:bCs/>
-              </w:rPr>
-              <w:t>información o contenido que el emisor quiere transmitir al receptor. puede adoptar diversas formas: verbal, escrita, visual, gestual, entre otras.</w:t>
+                <w:bCs w:val="0"/>
+              </w:rPr>
+              <w:t xml:space="preserve">información o contenido que el emisor quiere transmitir al receptor. </w:t>
+            </w:r>
+            <w:r>
+              <w:rPr>
+                <w:b w:val="0"/>
+                <w:bCs w:val="0"/>
+              </w:rPr>
+              <w:t>P</w:t>
+            </w:r>
+            <w:r>
+              <w:rPr>
+                <w:b w:val="0"/>
+                <w:bCs w:val="0"/>
+              </w:rPr>
+              <w:t>uede adoptar diversas formas: verbal, escrita, visual, gestual, entre otras.</w:t>
             </w:r>
           </w:p>
         </w:tc>
@@ -6599,15 +6793,29 @@
               <w:pStyle w:val="Normal0"/>
               <w:rPr>
                 <w:b w:val="0"/>
-                <w:bCs/>
+                <w:bCs w:val="0"/>
               </w:rPr>
             </w:pPr>
             <w:r>
               <w:rPr>
                 <w:b w:val="0"/>
-                <w:bCs/>
-              </w:rPr>
-              <w:t>característica de los mensajes producidos mediante la voz humana. implica el uso de la lengua hablada en contextos formales o informales.</w:t>
+                <w:bCs w:val="0"/>
+              </w:rPr>
+              <w:t xml:space="preserve">característica de los mensajes producidos mediante la voz humana. </w:t>
+            </w:r>
+            <w:r>
+              <w:rPr>
+                <w:b w:val="0"/>
+                <w:bCs w:val="0"/>
+              </w:rPr>
+              <w:t>I</w:t>
+            </w:r>
+            <w:r>
+              <w:rPr>
+                <w:b w:val="0"/>
+                <w:bCs w:val="0"/>
+              </w:rPr>
+              <w:t>mplica el uso de la lengua hablada en contextos formales o informales.</w:t>
             </w:r>
           </w:p>
         </w:tc>
@@ -6658,15 +6866,29 @@
               <w:pStyle w:val="Normal0"/>
               <w:rPr>
                 <w:b w:val="0"/>
-                <w:bCs/>
+                <w:bCs w:val="0"/>
               </w:rPr>
             </w:pPr>
             <w:r>
               <w:rPr>
                 <w:b w:val="0"/>
-                <w:bCs/>
-              </w:rPr>
-              <w:t>unidad de sentido dentro de un texto escrito, compuesta por una o más oraciones que desarrollan una misma idea. se separa de otros párrafos por un punto y aparte.</w:t>
+                <w:bCs w:val="0"/>
+              </w:rPr>
+              <w:t xml:space="preserve">unidad de sentido dentro de un texto escrito, compuesta por una o más oraciones que desarrollan una misma idea. </w:t>
+            </w:r>
+            <w:r>
+              <w:rPr>
+                <w:b w:val="0"/>
+                <w:bCs w:val="0"/>
+              </w:rPr>
+              <w:t>S</w:t>
+            </w:r>
+            <w:r>
+              <w:rPr>
+                <w:b w:val="0"/>
+                <w:bCs w:val="0"/>
+              </w:rPr>
+              <w:t>e separa de otros párrafos por un punto y aparte.</w:t>
             </w:r>
           </w:p>
         </w:tc>
@@ -6776,15 +6998,29 @@
               <w:pStyle w:val="Normal0"/>
               <w:rPr>
                 <w:b w:val="0"/>
-                <w:bCs/>
+                <w:bCs w:val="0"/>
               </w:rPr>
             </w:pPr>
             <w:r>
               <w:rPr>
                 <w:b w:val="0"/>
-                <w:bCs/>
-              </w:rPr>
-              <w:t>conjunto coherente de enunciados orales o escritos que comunican un mensaje. puede clasificarse por su forma, función o género discursivo.</w:t>
+                <w:bCs w:val="0"/>
+              </w:rPr>
+              <w:t xml:space="preserve">conjunto coherente de enunciados orales o escritos que comunican un mensaje. </w:t>
+            </w:r>
+            <w:r>
+              <w:rPr>
+                <w:b w:val="0"/>
+                <w:bCs w:val="0"/>
+              </w:rPr>
+              <w:t>P</w:t>
+            </w:r>
+            <w:r>
+              <w:rPr>
+                <w:b w:val="0"/>
+                <w:bCs w:val="0"/>
+              </w:rPr>
+              <w:t>uede clasificarse por su forma, función o género discursivo.</w:t>
             </w:r>
           </w:p>
         </w:tc>
@@ -6894,15 +7130,29 @@
               <w:pStyle w:val="Normal0"/>
               <w:rPr>
                 <w:b w:val="0"/>
-                <w:bCs/>
+                <w:bCs w:val="0"/>
               </w:rPr>
             </w:pPr>
             <w:r>
               <w:rPr>
                 <w:b w:val="0"/>
-                <w:bCs/>
-              </w:rPr>
-              <w:t>forma de comunicación que se expresa mediante el habla. es inmediata y muchas veces espontánea, aunque puede seguir estructuras formales.</w:t>
+                <w:bCs w:val="0"/>
+              </w:rPr>
+              <w:t xml:space="preserve">forma de comunicación que se expresa mediante el habla. </w:t>
+            </w:r>
+            <w:r>
+              <w:rPr>
+                <w:b w:val="0"/>
+                <w:bCs w:val="0"/>
+              </w:rPr>
+              <w:t>E</w:t>
+            </w:r>
+            <w:r>
+              <w:rPr>
+                <w:b w:val="0"/>
+                <w:bCs w:val="0"/>
+              </w:rPr>
+              <w:t>s inmediata y muchas veces espontánea, aunque puede seguir estructuras formales.</w:t>
             </w:r>
           </w:p>
         </w:tc>

</xml_diff>

<commit_message>
[FIX] Validacion CFA v1.0 + ADD CFA
</commit_message>
<xml_diff>
--- a/fuentes/CF4_240201524_DI.docx
+++ b/fuentes/CF4_240201524_DI.docx
@@ -2514,16 +2514,10 @@
     <w:p/>
     <w:p>
       <w:r>
-        <w:t xml:space="preserve">Siguiendo a Sánchez (2007), en cuanto al escrito de textos científicos o técnicos, se construye gráficamente a manera de esquema numérico o de esquema con llaves como se </w:t>
-      </w:r>
-      <w:r>
-        <w:t>presenta</w:t>
-      </w:r>
-      <w:r>
-        <w:t xml:space="preserve"> en la siguiente gráfica de proceso:</w:t>
-      </w:r>
-    </w:p>
-    <w:p/>
+        <w:rPr/>
+        <w:t>Siguiendo a Sánchez (2007), la redacción de textos científicos o técnicos se desarrolla a través de los siguientes pasos del proceso:</w:t>
+      </w:r>
+    </w:p>
     <w:p/>
     <w:p>
       <w:pPr>

</xml_diff>

<commit_message>
[FIX] Validacion CFA v1.1
</commit_message>
<xml_diff>
--- a/fuentes/CF4_240201524_DI.docx
+++ b/fuentes/CF4_240201524_DI.docx
@@ -1718,32 +1718,121 @@
         <w:rPr>
           <w:noProof/>
         </w:rPr>
-        <w:lastRenderedPageBreak/>
+        <mc:AlternateContent xmlns:mc="http://schemas.openxmlformats.org/markup-compatibility/2006">
+          <mc:Choice xmlns:mc="http://schemas.openxmlformats.org/markup-compatibility/2006" Requires="wps">
+            <w:drawing xmlns:w="http://schemas.openxmlformats.org/wordprocessingml/2006/main">
+              <wp:inline xmlns:wp="http://schemas.openxmlformats.org/drawingml/2006/wordprocessingDrawing" xmlns:wp14="http://schemas.microsoft.com/office/word/2010/wordprocessingDrawing" distT="0" distB="0" distL="0" distR="0" wp14:anchorId="461A20D6" wp14:editId="0037F03E">
+                <wp:extent xmlns:wp="http://schemas.openxmlformats.org/drawingml/2006/wordprocessingDrawing" cx="6553200" cy="885825"/>
+                <wp:effectExtent xmlns:wp="http://schemas.openxmlformats.org/drawingml/2006/wordprocessingDrawing" l="0" t="0" r="19050" b="28575"/>
+                <wp:docPr xmlns:wp="http://schemas.openxmlformats.org/drawingml/2006/wordprocessingDrawing" id="1651353172" name="Rectángulo 1"/>
+                <wp:cNvGraphicFramePr xmlns:wp="http://schemas.openxmlformats.org/drawingml/2006/wordprocessingDrawing"/>
+                <a:graphic xmlns:a="http://schemas.openxmlformats.org/drawingml/2006/main">
+                  <a:graphicData uri="http://schemas.microsoft.com/office/word/2010/wordprocessingShape">
+                    <wps:wsp xmlns:wps="http://schemas.microsoft.com/office/word/2010/wordprocessingShape">
+                      <wps:cNvSpPr/>
+                      <wps:spPr>
+                        <a:xfrm>
+                          <a:off x="0" y="0"/>
+                          <a:ext cx="6553200" cy="885825"/>
+                        </a:xfrm>
+                        <a:prstGeom prst="rect">
+                          <a:avLst/>
+                        </a:prstGeom>
+                        <a:solidFill>
+                          <a:schemeClr val="lt1"/>
+                        </a:solidFill>
+                        <a:ln>
+                          <a:solidFill>
+                            <a:srgbClr val="000000"/>
+                          </a:solidFill>
+                        </a:ln>
+                      </wps:spPr>
+                      <wps:txbx>
+                        <w:txbxContent xmlns:w="http://schemas.openxmlformats.org/wordprocessingml/2006/main">
+                          <w:p>
+                            <w:pPr>
+                              <w:rPr>
+                                <w:rFonts w:ascii="Aptos" w:hAnsi="Aptos"/>
+                                <w:color w:val="000000"/>
+                                <w:kern w:val="0"/>
+                                <w:sz w:val="22"/>
+                                <w:szCs w:val="22"/>
+                                <w:lang w:val="en-US"/>
+                                <w14:ligatures xmlns:w14="http://schemas.microsoft.com/office/word/2010/wordml" w14:val="none"/>
+                              </w:rPr>
+                            </w:pPr>
+                            <w:r>
+                              <w:rPr>
+                                <w:rFonts w:ascii="Aptos" w:hAnsi="Aptos"/>
+                                <w:color w:val="000000"/>
+                                <w:sz w:val="22"/>
+                                <w:szCs w:val="22"/>
+                                <w:lang w:val="en-US"/>
+                              </w:rPr>
+                              <w:t>Nombre: Tipos de textos</w:t>
+                            </w:r>
+                          </w:p>
+                          <w:p>
+                            <w:pPr>
+                              <w:rPr>
+                                <w:rFonts w:ascii="Aptos" w:hAnsi="Aptos"/>
+                                <w:color w:val="000000"/>
+                                <w:sz w:val="22"/>
+                                <w:szCs w:val="22"/>
+                                <w:lang w:val="en-US"/>
+                              </w:rPr>
+                            </w:pPr>
+                            <w:r>
+                              <w:rPr>
+                                <w:rFonts w:ascii="Aptos" w:hAnsi="Aptos"/>
+                                <w:color w:val="000000"/>
+                                <w:sz w:val="22"/>
+                                <w:szCs w:val="22"/>
+                                <w:lang w:val="en-US"/>
+                              </w:rPr>
+                              <w:t xml:space="preserve">Descripción: Se invita a reforzar sus conocimientos mediante la siguiente infografia: </w:t>
+                            </w:r>
+                          </w:p>
+                        </w:txbxContent>
+                      </wps:txbx>
+                      <wps:bodyPr anchor="t"/>
+                    </wps:wsp>
+                  </a:graphicData>
+                </a:graphic>
+              </wp:inline>
+            </w:drawing>
+          </mc:Choice>
+          <mc:Fallback xmlns:mc="http://schemas.openxmlformats.org/markup-compatibility/2006"/>
+        </mc:AlternateContent>
+      </w:r>
+    </w:p>
+    <w:p>
+      <w:r>
         <w:drawing>
-          <wp:inline distT="0" distB="0" distL="0" distR="0" wp14:anchorId="3E7A6500" wp14:editId="78817E79">
-            <wp:extent cx="5391902" cy="3448531"/>
+          <wp:inline wp14:editId="43E426E4" wp14:anchorId="3E7A6500">
+            <wp:extent cx="3690772" cy="2360529"/>
             <wp:effectExtent l="0" t="0" r="0" b="0"/>
             <wp:docPr id="2" name="Imagen 2"/>
             <wp:cNvGraphicFramePr>
-              <a:graphicFrameLocks xmlns:a="http://schemas.openxmlformats.org/drawingml/2006/main" noChangeAspect="1"/>
+              <a:graphicFrameLocks noChangeAspect="1"/>
             </wp:cNvGraphicFramePr>
-            <a:graphic xmlns:a="http://schemas.openxmlformats.org/drawingml/2006/main">
-              <a:graphicData uri="http://schemas.openxmlformats.org/drawingml/2006/picture">
+            <a:graphic>
+              <a:graphicData xmlns:a="http://schemas.openxmlformats.org/drawingml/2006/main" uri="http://schemas.openxmlformats.org/drawingml/2006/picture">
                 <pic:pic xmlns:pic="http://schemas.openxmlformats.org/drawingml/2006/picture">
                   <pic:nvPicPr>
                     <pic:cNvPr id="1" name=""/>
                     <pic:cNvPicPr/>
                   </pic:nvPicPr>
                   <pic:blipFill>
-                    <a:blip r:embed="rId15"/>
+                    <a:blip xmlns:r="http://schemas.openxmlformats.org/officeDocument/2006/relationships" r:embed="rId15"/>
                     <a:stretch>
                       <a:fillRect/>
                     </a:stretch>
                   </pic:blipFill>
                   <pic:spPr>
-                    <a:xfrm>
+                    <a:xfrm rot="0">
                       <a:off x="0" y="0"/>
-                      <a:ext cx="5391902" cy="3448531"/>
+                      <a:ext cx="3690772" cy="2360529"/>
                     </a:xfrm>
                     <a:prstGeom prst="rect">
                       <a:avLst/>
@@ -1756,6 +1845,9 @@
         </w:drawing>
       </w:r>
     </w:p>
+    <w:p/>
+    <w:p/>
+    <w:p/>
     <w:p/>
     <w:p/>
     <w:p>
@@ -2291,20 +2383,23 @@
     <w:p/>
     <w:p>
       <w:r>
+        <w:rPr/>
         <w:t xml:space="preserve">Sánchez </w:t>
       </w:r>
       <w:commentRangeStart w:id="3"/>
       <w:r>
+        <w:rPr/>
         <w:t>refiere</w:t>
       </w:r>
       <w:commentRangeEnd w:id="3"/>
       <w:r>
         <w:rPr>
-          <w:rStyle w:val="Refdecomentario"/>
+          <w:rStyle w:val="CommentReference"/>
         </w:rPr>
         <w:commentReference w:id="3"/>
       </w:r>
       <w:r>
+        <w:rPr/>
         <w:t xml:space="preserve"> los siguientes componentes del texto argumentativo:</w:t>
       </w:r>
     </w:p>
@@ -2552,16 +2647,30 @@
           <w:numId w:val="8"/>
         </w:numPr>
         <w:rPr>
-          <w:b/>
-          <w:bCs/>
-        </w:rPr>
-      </w:pPr>
-      <w:r>
-        <w:rPr>
-          <w:b/>
-          <w:bCs/>
-        </w:rPr>
-        <w:t>Recopilación de material en relación al tema.</w:t>
+          <w:b w:val="1"/>
+          <w:bCs w:val="1"/>
+        </w:rPr>
+      </w:pPr>
+      <w:r>
+        <w:rPr>
+          <w:b w:val="1"/>
+          <w:bCs w:val="1"/>
+        </w:rPr>
+        <w:t xml:space="preserve">Recopilación de material </w:t>
+      </w:r>
+      <w:r>
+        <w:rPr>
+          <w:b w:val="1"/>
+          <w:bCs w:val="1"/>
+        </w:rPr>
+        <w:t>con relación al</w:t>
+      </w:r>
+      <w:r>
+        <w:rPr>
+          <w:b w:val="1"/>
+          <w:bCs w:val="1"/>
+        </w:rPr>
+        <w:t xml:space="preserve"> tema.</w:t>
       </w:r>
     </w:p>
     <w:p>
@@ -2574,7 +2683,28 @@
       </w:r>
       <w:r>
         <w:rPr/>
-        <w:t>o que se configura como insumo básico para el trabajo, las fuentes deben ser diferentes, de manera que la mirada hacia el tema sea diversa teorías, datos estadísticos, registros fotográficos, documentos históricos o memorias</w:t>
+        <w:t xml:space="preserve">o que se configura como insumo básico para el trabajo, las fuentes deben ser diferentes, </w:t>
+      </w:r>
+      <w:r>
+        <w:rPr>
+          <w:rFonts w:ascii="Calibri" w:hAnsi="Calibri" w:eastAsia="Calibri" w:cs="Calibri"/>
+          <w:b w:val="0"/>
+          <w:bCs w:val="0"/>
+          <w:i w:val="0"/>
+          <w:iCs w:val="0"/>
+          <w:caps w:val="0"/>
+          <w:smallCaps w:val="0"/>
+          <w:noProof w:val="0"/>
+          <w:color w:val="000000" w:themeColor="text1" w:themeTint="FF" w:themeShade="FF"/>
+          <w:sz w:val="22"/>
+          <w:szCs w:val="22"/>
+          <w:lang w:val="es-CO"/>
+        </w:rPr>
+        <w:t>de manera que la mirada hacia el tema sean diversas teorías</w:t>
+      </w:r>
+      <w:r>
+        <w:rPr/>
+        <w:t>, datos estadísticos, registros fotográficos, documentos históricos o memorias</w:t>
       </w:r>
       <w:r>
         <w:rPr/>
@@ -2594,7 +2724,11 @@
       </w:r>
       <w:r>
         <w:rPr/>
-        <w:t xml:space="preserve">ser variada y actualizada en el caso de datos. Para buscar fuentes se recomienda </w:t>
+        <w:t>ser variada y actualizada en el caso de datos.</w:t>
+      </w:r>
+      <w:r>
+        <w:rPr/>
+        <w:t xml:space="preserve"> Para buscar fuentes se recomienda </w:t>
       </w:r>
       <w:r>
         <w:rPr/>
@@ -2639,13 +2773,25 @@
         <w:pStyle w:val="Prrafodelista"/>
       </w:pPr>
       <w:r>
+        <w:rPr/>
         <w:t>P</w:t>
       </w:r>
       <w:r>
-        <w:t>ara ello se sugiere hacer una matriz en donde se categoricen las lecturas, se refieran datos bibliográficos y las ideas principales de los aspectos a resaltar ya sea de manera textual o parafraseada. Otro aparte sería su propio juicio de valor, como refiere Sánchez "elabore argumentaciones que corroboren la tesis que se está escribiendo" P. 453.</w:t>
-      </w:r>
-    </w:p>
-    <w:p/>
+        <w:rPr/>
+        <w:t>ara ello se sugiere hacer una matriz en donde se categoricen las lecturas, se refieran datos bibliográficos y las ideas principales de los aspectos a resaltar ya sea de manera textual o parafraseada. Otro aparte sería su propio juicio de valor,</w:t>
+      </w:r>
+      <w:r>
+        <w:rPr/>
+        <w:t xml:space="preserve"> </w:t>
+      </w:r>
+      <w:r>
+        <w:rPr>
+          <w:noProof w:val="0"/>
+          <w:lang w:val="es-CO"/>
+        </w:rPr>
+        <w:t>Sánchez (2007) señala que "elabore argumentaciones que corroboren la tesis que se está escribiendo" (p. 453).</w:t>
+      </w:r>
+    </w:p>
     <w:p>
       <w:pPr>
         <w:pStyle w:val="Prrafodelista"/>
@@ -3004,16 +3150,11 @@
     <w:p/>
     <w:p/>
     <w:p/>
-    <w:p/>
-    <w:p/>
-    <w:p/>
-    <w:p/>
-    <w:p/>
-    <w:p/>
-    <w:p/>
-    <w:p/>
-    <w:p/>
-    <w:p/>
+    <w:p>
+      <w:pPr>
+        <w:pStyle w:val="Normal"/>
+      </w:pPr>
+    </w:p>
     <w:p/>
     <w:p>
       <w:pPr>
@@ -3213,53 +3354,124 @@
     </w:p>
     <w:p/>
     <w:p>
-      <w:r>
-        <w:t>Calibrí 11 puntos.</w:t>
-      </w:r>
-    </w:p>
-    <w:p>
-      <w:r>
+      <w:pPr>
+        <w:pStyle w:val="Prrafodelista"/>
+        <w:numPr>
+          <w:ilvl w:val="0"/>
+          <w:numId w:val="17"/>
+        </w:numPr>
+        <w:rPr>
+          <w:sz w:val="22"/>
+          <w:szCs w:val="22"/>
+        </w:rPr>
+      </w:pPr>
+      <w:r>
+        <w:rPr/>
+        <w:t>Calibrí</w:t>
+      </w:r>
+      <w:r>
+        <w:rPr/>
+        <w:t xml:space="preserve"> 11 puntos.</w:t>
+      </w:r>
+    </w:p>
+    <w:p>
+      <w:pPr>
+        <w:pStyle w:val="Prrafodelista"/>
+        <w:numPr>
+          <w:ilvl w:val="0"/>
+          <w:numId w:val="17"/>
+        </w:numPr>
+        <w:rPr>
+          <w:sz w:val="22"/>
+          <w:szCs w:val="22"/>
+        </w:rPr>
+      </w:pPr>
+      <w:r>
+        <w:rPr/>
         <w:t>Arial 11 puntos.</w:t>
       </w:r>
     </w:p>
     <w:p>
-      <w:r>
+      <w:pPr>
+        <w:pStyle w:val="Prrafodelista"/>
+        <w:numPr>
+          <w:ilvl w:val="0"/>
+          <w:numId w:val="17"/>
+        </w:numPr>
+        <w:rPr>
+          <w:sz w:val="22"/>
+          <w:szCs w:val="22"/>
+        </w:rPr>
+      </w:pPr>
+      <w:r>
+        <w:rPr/>
         <w:t>Lucida Sans Unicode 10 puntos.</w:t>
       </w:r>
     </w:p>
-    <w:p/>
-    <w:p>
-      <w:pPr>
-        <w:rPr>
-          <w:b/>
-          <w:bCs/>
-        </w:rPr>
-      </w:pPr>
-      <w:r>
-        <w:rPr>
-          <w:b/>
-          <w:bCs/>
-        </w:rPr>
-        <w:t>Fuente Sans Serif como:</w:t>
-      </w:r>
-    </w:p>
-    <w:p/>
-    <w:p>
-      <w:r>
-        <w:t>Times New Roman de 12 puntos.</w:t>
-      </w:r>
-    </w:p>
-    <w:p>
-      <w:r>
-        <w:lastRenderedPageBreak/>
+    <w:p>
+      <w:pPr>
+        <w:pStyle w:val="Prrafodelista"/>
+        <w:numPr>
+          <w:ilvl w:val="0"/>
+          <w:numId w:val="17"/>
+        </w:numPr>
+        <w:rPr>
+          <w:sz w:val="22"/>
+          <w:szCs w:val="22"/>
+        </w:rPr>
+      </w:pPr>
+      <w:r>
+        <w:rPr/>
+        <w:t xml:space="preserve">Times New </w:t>
+      </w:r>
+      <w:r>
+        <w:rPr/>
+        <w:t>Roman</w:t>
+      </w:r>
+      <w:r>
+        <w:rPr/>
+        <w:t xml:space="preserve"> de 12 puntos.</w:t>
+      </w:r>
+    </w:p>
+    <w:p>
+      <w:pPr>
+        <w:pStyle w:val="Prrafodelista"/>
+        <w:numPr>
+          <w:ilvl w:val="0"/>
+          <w:numId w:val="17"/>
+        </w:numPr>
+        <w:rPr>
+          <w:sz w:val="22"/>
+          <w:szCs w:val="22"/>
+        </w:rPr>
+      </w:pPr>
+      <w:r>
+        <w:rPr/>
         <w:t>Georgia de 12 puntos.</w:t>
       </w:r>
     </w:p>
     <w:p>
-      <w:r>
-        <w:t>Computer Modern normal (10 puntos)</w:t>
-      </w:r>
-      <w:r>
+      <w:pPr>
+        <w:pStyle w:val="Prrafodelista"/>
+        <w:numPr>
+          <w:ilvl w:val="0"/>
+          <w:numId w:val="17"/>
+        </w:numPr>
+        <w:rPr>
+          <w:sz w:val="22"/>
+          <w:szCs w:val="22"/>
+        </w:rPr>
+      </w:pPr>
+      <w:r>
+        <w:rPr/>
+        <w:t>Computer</w:t>
+      </w:r>
+      <w:r>
+        <w:rPr/>
+        <w:t xml:space="preserve"> Modern normal (10 puntos)</w:t>
+      </w:r>
+      <w:r>
+        <w:rPr/>
         <w:t>.</w:t>
       </w:r>
     </w:p>
@@ -3799,83 +4011,218 @@
     <w:p/>
     <w:p>
       <w:r>
-        <w:t>Navas Talero, M (2016) señala:</w:t>
-      </w:r>
-    </w:p>
-    <w:p>
-      <w:r>
-        <w:t>"Todos tenemos derecho a escribir nuestra historia, escribir no es un privilegio de los intelectuales; escribir es una actividad humana indispensable para la mente, indispensable para el..."</w:t>
-      </w:r>
-    </w:p>
-    <w:p/>
-    <w:p>
-      <w:r>
         <w:rPr/>
-        <w:t xml:space="preserve">Lo invitamos a explorar el siguiente video: </w:t>
+        <w:t>Navas Talero</w:t>
       </w:r>
       <w:r>
         <w:rPr/>
-        <w:t>A la Página en Blanco se la Derrota Mirándola a los Ojos</w:t>
+        <w:t xml:space="preserve"> </w:t>
+      </w:r>
+      <w:r>
+        <w:rPr/>
+        <w:t>(2016)</w:t>
+      </w:r>
+      <w:r>
+        <w:rPr/>
+        <w:t>,</w:t>
+      </w:r>
+      <w:r>
+        <w:rPr/>
+        <w:t xml:space="preserve"> señala:</w:t>
+      </w:r>
+    </w:p>
+    <w:p>
+      <w:r>
+        <w:rPr/>
+        <w:t xml:space="preserve">"Todos tenemos derecho a escribir nuestra historia, escribir no es un privilegio de los </w:t>
+      </w:r>
+      <w:r>
+        <w:rPr/>
+        <w:t>intelec</w:t>
+      </w:r>
+      <w:r>
+        <w:rPr/>
+        <w:t xml:space="preserve">tuales; escribir es una actividad humana indispensable para la mente, indispensable para </w:t>
+      </w:r>
+      <w:r>
+        <w:rPr/>
+        <w:t>la mente y la salud</w:t>
+      </w:r>
+      <w:r>
+        <w:rPr/>
+        <w:t>..."</w:t>
+      </w:r>
+    </w:p>
+    <w:p>
+      <w:pPr>
+        <w:pStyle w:val="Normal"/>
+      </w:pPr>
+    </w:p>
+    <w:p>
+      <w:r>
+        <w:rPr/>
+        <w:t xml:space="preserve">"Todos tenemos derecho a escribir nuestra historia, escribir no es un privilegio de los </w:t>
+      </w:r>
+      <w:r>
+        <w:rPr/>
+        <w:t>intelec</w:t>
+      </w:r>
+      <w:r>
+        <w:rPr/>
+        <w:t xml:space="preserve">tuales; escribir es una actividad humana indispensable para la mente, indispensable para </w:t>
+      </w:r>
+      <w:r>
+        <w:rPr/>
+        <w:t>la mente y la salud...</w:t>
+      </w:r>
+      <w:r>
+        <w:rPr/>
+        <w:t>"</w:t>
+      </w:r>
+    </w:p>
+    <w:p>
+      <w:r>
+        <w:rPr/>
+        <w:t>-</w:t>
+      </w:r>
+      <w:r>
+        <w:rPr/>
+        <w:t xml:space="preserve"> Navas Talero (2016)</w:t>
       </w:r>
       <w:r>
         <w:rPr/>
         <w:t>.</w:t>
       </w:r>
+    </w:p>
+    <w:p>
+      <w:pPr>
+        <w:pStyle w:val="Normal"/>
+      </w:pPr>
+    </w:p>
+    <w:p>
+      <w:pPr>
+        <w:pStyle w:val="Normal"/>
+      </w:pPr>
       <w:r>
         <w:rPr/>
         <w:t xml:space="preserve"> </w:t>
       </w:r>
-      <w:commentRangeStart w:id="7"/>
-      <w:r>
-        <w:rPr/>
-        <w:t>Enlace</w:t>
-      </w:r>
-      <w:commentRangeEnd w:id="7"/>
-      <w:r>
-        <w:rPr>
-          <w:rStyle w:val="CommentReference"/>
-        </w:rPr>
-        <w:commentReference w:id="7"/>
-      </w:r>
-    </w:p>
-    <w:p>
-      <w:pPr>
-        <w:rPr>
-          <w:b/>
-          <w:bCs/>
-        </w:rPr>
-      </w:pPr>
-    </w:p>
-    <w:p>
-      <w:pPr>
-        <w:rPr>
-          <w:b/>
-          <w:bCs/>
-        </w:rPr>
-      </w:pPr>
-      <w:r>
-        <w:rPr>
-          <w:b/>
-          <w:bCs/>
-        </w:rPr>
-        <w:t>En cuanto a escribir</w:t>
-      </w:r>
-    </w:p>
-    <w:p>
-      <w:r>
-        <w:lastRenderedPageBreak/>
-        <w:t>"Todos tenemos derecho a escribir nuestra historia, escribir no es un privilegio de los intelectuales; escribir es una actividad humana indispensable para la mente, indispensable para el"</w:t>
-      </w:r>
-    </w:p>
-    <w:p>
-      <w:r>
-        <w:t>-</w:t>
-      </w:r>
-      <w:r>
-        <w:t xml:space="preserve"> Navas Talero (2016)</w:t>
-      </w:r>
-      <w:r>
-        <w:t>.</w:t>
+      <w:r>
+        <w:rPr>
+          <w:noProof/>
+        </w:rPr>
+        <mc:AlternateContent xmlns:mc="http://schemas.openxmlformats.org/markup-compatibility/2006">
+          <mc:Choice xmlns:mc="http://schemas.openxmlformats.org/markup-compatibility/2006" Requires="wps">
+            <w:drawing xmlns:w="http://schemas.openxmlformats.org/wordprocessingml/2006/main">
+              <wp:inline xmlns:wp14="http://schemas.microsoft.com/office/word/2010/wordprocessingDrawing" xmlns:wp="http://schemas.openxmlformats.org/drawingml/2006/wordprocessingDrawing" wp14:anchorId="1EC16DAA" wp14:editId="50ADDCBA">
+                <wp:extent xmlns:wp="http://schemas.openxmlformats.org/drawingml/2006/wordprocessingDrawing" cx="5200650" cy="628650"/>
+                <wp:effectExtent xmlns:wp="http://schemas.openxmlformats.org/drawingml/2006/wordprocessingDrawing" l="0" t="0" r="19050" b="19050"/>
+                <wp:docPr xmlns:wp="http://schemas.openxmlformats.org/drawingml/2006/wordprocessingDrawing" id="1705458595" name="drawing"/>
+                <wp:cNvGraphicFramePr xmlns:wp="http://schemas.openxmlformats.org/drawingml/2006/wordprocessingDrawing">
+                  <a:graphicFrameLocks xmlns:a="http://schemas.openxmlformats.org/drawingml/2006/main"/>
+                </wp:cNvGraphicFramePr>
+                <a:graphic xmlns:a="http://schemas.openxmlformats.org/drawingml/2006/main">
+                  <a:graphicData uri="http://schemas.microsoft.com/office/word/2010/wordprocessingShape">
+                    <wps:wsp xmlns:wps="http://schemas.microsoft.com/office/word/2010/wordprocessingShape">
+                      <wps:cNvSpPr/>
+                      <wps:spPr>
+                        <a:xfrm>
+                          <a:off x="0" y="0"/>
+                          <a:ext cx="5200650" cy="628650"/>
+                        </a:xfrm>
+                        <a:prstGeom prst="rect">
+                          <a:avLst/>
+                        </a:prstGeom>
+                        <a:solidFill>
+                          <a:schemeClr val="lt1"/>
+                        </a:solidFill>
+                        <a:ln>
+                          <a:solidFill>
+                            <a:srgbClr val="000000"/>
+                          </a:solidFill>
+                        </a:ln>
+                      </wps:spPr>
+                      <wps:txbx>
+                        <w:txbxContent xmlns:w="http://schemas.openxmlformats.org/wordprocessingml/2006/main">
+                          <w:p>
+                            <w:pPr>
+                              <w:spacing w:line="276" w:lineRule="auto"/>
+                              <w:rPr>
+                                <w:rFonts w:ascii="Cambria" w:hAnsi="Cambria" w:eastAsia="Cambria"/>
+                                <w:kern w:val="0"/>
+                                <w:lang w:val="en-US"/>
+                                <w14:ligatures xmlns:w14="http://schemas.microsoft.com/office/word/2010/wordml" w14:val="none"/>
+                              </w:rPr>
+                            </w:pPr>
+                            <w:r>
+                              <w:rPr>
+                                <w:rFonts w:ascii="Cambria" w:hAnsi="Cambria" w:eastAsia="Cambria"/>
+                                <w:lang w:val="en-US"/>
+                              </w:rPr>
+                              <w:t xml:space="preserve">A la Página en Blanco se la Derrota Mirándola a los Ojos. </w:t>
+                            </w:r>
+                          </w:p>
+                          <w:p>
+                            <w:pPr>
+                              <w:spacing w:line="276" w:lineRule="auto"/>
+                              <w:rPr>
+                                <w:rFonts w:ascii="Cambria" w:hAnsi="Cambria" w:eastAsia="Cambria"/>
+                                <w:color w:val="000000"/>
+                                <w:lang w:val="en-US"/>
+                              </w:rPr>
+                            </w:pPr>
+                            <w:r>
+                              <w:rPr>
+                                <w:rFonts w:ascii="Cambria" w:hAnsi="Cambria" w:eastAsia="Cambria"/>
+                                <w:color w:val="000000"/>
+                                <w:lang w:val="en-US"/>
+                              </w:rPr>
+                              <w:t>Lo invitamos a explorar el siguiente video: Enlace</w:t>
+                            </w:r>
+                          </w:p>
+                          <w:p>
+                            <w:pPr>
+                              <w:spacing w:line="276" w:lineRule="auto"/>
+                              <w:rPr>
+                                <w:rFonts w:ascii="Cambria" w:hAnsi="Cambria" w:eastAsia="Cambria"/>
+                                <w:lang w:val="en-US"/>
+                              </w:rPr>
+                            </w:pPr>
+                            <w:r>
+                              <w:rPr>
+                                <w:rFonts w:ascii="Cambria" w:hAnsi="Cambria" w:eastAsia="Cambria"/>
+                                <w:lang w:val="en-US"/>
+                              </w:rPr>
+                              <w:t xml:space="preserve"> </w:t>
+                            </w:r>
+                          </w:p>
+                          <w:p>
+                            <w:pPr>
+                              <w:spacing w:line="276" w:lineRule="auto"/>
+                              <w:rPr>
+                                <w:rFonts w:ascii="Cambria" w:hAnsi="Cambria" w:eastAsia="Cambria"/>
+                                <w:lang w:val="en-US"/>
+                              </w:rPr>
+                            </w:pPr>
+                            <w:r>
+                              <w:rPr>
+                                <w:rFonts w:ascii="Cambria" w:hAnsi="Cambria" w:eastAsia="Cambria"/>
+                                <w:lang w:val="en-US"/>
+                              </w:rPr>
+                              <w:t>Lo invitamos a explorar el siguiente video:</w:t>
+                            </w:r>
+                          </w:p>
+                        </w:txbxContent>
+                      </wps:txbx>
+                      <wps:bodyPr anchor="t"/>
+                    </wps:wsp>
+                  </a:graphicData>
+                </a:graphic>
+              </wp:inline>
+            </w:drawing>
+          </mc:Choice>
+          <mc:Fallback xmlns:mc="http://schemas.openxmlformats.org/markup-compatibility/2006"/>
+        </mc:AlternateContent>
       </w:r>
     </w:p>
     <w:p/>
@@ -3972,7 +4319,22 @@
     </w:p>
     <w:p>
       <w:r>
-        <w:t>Para Kostoff1 las citas representan los cimientos intelectuales anteriores sobre lo que sustenta un trabajo de investigación y, por tanto, el trabajo citado supone un escalón en el desarrollo del conocimiento científico.</w:t>
+        <w:rPr/>
+        <w:t xml:space="preserve">Para </w:t>
+      </w:r>
+      <w:r>
+        <w:rPr>
+          <w:rFonts w:ascii="Arial" w:hAnsi="Arial" w:eastAsia="Arial" w:cs="Arial"/>
+          <w:noProof w:val="0"/>
+          <w:sz w:val="22"/>
+          <w:szCs w:val="22"/>
+          <w:lang w:val="es-CO"/>
+        </w:rPr>
+        <w:t xml:space="preserve">Kostoff¹ </w:t>
+      </w:r>
+      <w:r>
+        <w:rPr/>
+        <w:t>las citas representan los cimientos intelectuales anteriores sobre lo que sustenta un trabajo de investigación y, por tanto, el trabajo citado supone un escalón en el desarrollo del conocimiento científico.</w:t>
       </w:r>
     </w:p>
     <w:p/>
@@ -4005,9 +4367,11 @@
     <w:p/>
     <w:p>
       <w:r>
+        <w:rPr/>
         <w:t>Es decir que todo el material que no sea de su autoría debe estar citado de forma correcta porque de lo contrario no se puede usar ya que se incurre en problemas legales de derechos de autor.</w:t>
       </w:r>
     </w:p>
+    <w:p/>
     <w:p>
       <w:pPr>
         <w:rPr>
@@ -4103,13 +4467,22 @@
       </w:pPr>
       <w:r>
         <w:rPr>
-          <w:b/>
-          <w:bCs/>
+          <w:b w:val="1"/>
+          <w:bCs w:val="1"/>
         </w:rPr>
         <w:t>El MSM o mensaje de texto:</w:t>
       </w:r>
       <w:r>
-        <w:t xml:space="preserve"> se debe limitar a ciento sesenta (160) caracteres que reflejen información básica de aquello que se quiere decir, por lo cual debe ser claro y conciso.</w:t>
+        <w:rPr/>
+        <w:t xml:space="preserve"> se debe limitar a ciento sesenta (160) caracteres que reflejen información básica de aquello que se quiere decir, por lo cual</w:t>
+      </w:r>
+      <w:r>
+        <w:rPr/>
+        <w:t>,</w:t>
+      </w:r>
+      <w:r>
+        <w:rPr/>
+        <w:t xml:space="preserve"> debe ser claro y conciso.</w:t>
       </w:r>
     </w:p>
     <w:p>
@@ -4532,9 +4905,19 @@
           <w:numId w:val="14"/>
         </w:numPr>
         <w:spacing w:line="360" w:lineRule="auto"/>
-      </w:pPr>
-      <w:r>
-        <w:t>Espacio de intercambio de fotografías, música, link textos, además de mensajes escritos.</w:t>
+        <w:rPr/>
+      </w:pPr>
+      <w:r>
+        <w:rPr/>
+        <w:t xml:space="preserve">Espacio de intercambio de fotografías, música, </w:t>
+      </w:r>
+      <w:r>
+        <w:rPr/>
+        <w:t>enlaces,</w:t>
+      </w:r>
+      <w:r>
+        <w:rPr/>
+        <w:t xml:space="preserve"> textos, además de mensajes escritos.</w:t>
       </w:r>
     </w:p>
     <w:p>
@@ -4927,15 +5310,27 @@
         <w:spacing w:line="360" w:lineRule="auto"/>
       </w:pPr>
       <w:r>
-        <w:t>“ceremonia en la manera de tratarse las personas particulares o en actos de la vida privada, a diferencia de los usos de confianza”</w:t>
-      </w:r>
-      <w:r>
+        <w:rPr/>
+        <w:t>“</w:t>
+      </w:r>
+      <w:r>
+        <w:rPr/>
+        <w:t>C</w:t>
+      </w:r>
+      <w:r>
+        <w:rPr/>
+        <w:t>eremonia en la manera de tratarse las personas particulares o en actos de la vida privada, a diferencia de los usos de confianza”</w:t>
+      </w:r>
+      <w:r>
+        <w:rPr/>
         <w:t xml:space="preserve"> –</w:t>
       </w:r>
       <w:r>
+        <w:rPr/>
         <w:t xml:space="preserve"> RAE</w:t>
       </w:r>
       <w:r>
+        <w:rPr/>
         <w:t>.</w:t>
       </w:r>
     </w:p>
@@ -5244,7 +5639,29 @@
         <w:spacing w:line="360" w:lineRule="auto"/>
       </w:pPr>
       <w:r>
-        <w:t>“Todas las personas tienen derecho a su intimidad personal y familiar y a su buen nombre…” Art 15 de la Constitución Política de Colombia (1991). En las redes sociales no hay excepción a esta norma, lo que implica que no se debe publicar información personal o familiar de otros y si se estima publicar información propia, esta debe ser objeto de análisis antes de publicar, evitando caer en arrepentimientos.</w:t>
+        <w:rPr/>
+        <w:t xml:space="preserve">“Todas las personas tienen derecho a su intimidad personal y familiar y a su buen nombre…” </w:t>
+      </w:r>
+      <w:r>
+        <w:rPr>
+          <w:rFonts w:ascii="Calibri" w:hAnsi="Calibri" w:eastAsia="Calibri" w:cs="Calibri"/>
+          <w:b w:val="0"/>
+          <w:bCs w:val="0"/>
+          <w:i w:val="0"/>
+          <w:iCs w:val="0"/>
+          <w:caps w:val="0"/>
+          <w:smallCaps w:val="0"/>
+          <w:noProof w:val="0"/>
+          <w:color w:val="000000" w:themeColor="text1" w:themeTint="FF" w:themeShade="FF"/>
+          <w:sz w:val="22"/>
+          <w:szCs w:val="22"/>
+          <w:lang w:val="es-CO"/>
+        </w:rPr>
+        <w:t>(art. 15 de la Constitución Política de Colombia, 1991)</w:t>
+      </w:r>
+      <w:r>
+        <w:rPr/>
+        <w:t>. En las redes sociales no hay excepción a esta norma, lo que implica que no se debe publicar información personal o familiar de otros y si se estima publicar información propia, esta debe ser objeto de análisis antes de publicar, evitando caer en arrepentimientos.</w:t>
       </w:r>
     </w:p>
     <w:p>
@@ -5302,136 +5719,7 @@
     </w:p>
     <w:p>
       <w:pPr>
-        <w:spacing w:line="360" w:lineRule="auto"/>
-      </w:pPr>
-    </w:p>
-    <w:p>
-      <w:pPr>
-        <w:spacing w:line="360" w:lineRule="auto"/>
-      </w:pPr>
-    </w:p>
-    <w:p>
-      <w:pPr>
-        <w:spacing w:line="360" w:lineRule="auto"/>
-      </w:pPr>
-    </w:p>
-    <w:p>
-      <w:pPr>
-        <w:spacing w:line="360" w:lineRule="auto"/>
-      </w:pPr>
-    </w:p>
-    <w:p>
-      <w:pPr>
-        <w:spacing w:line="360" w:lineRule="auto"/>
-      </w:pPr>
-    </w:p>
-    <w:p>
-      <w:pPr>
-        <w:spacing w:line="360" w:lineRule="auto"/>
-      </w:pPr>
-    </w:p>
-    <w:p>
-      <w:pPr>
-        <w:spacing w:line="360" w:lineRule="auto"/>
-      </w:pPr>
-    </w:p>
-    <w:p>
-      <w:pPr>
-        <w:spacing w:line="360" w:lineRule="auto"/>
-      </w:pPr>
-    </w:p>
-    <w:p>
-      <w:pPr>
-        <w:spacing w:line="360" w:lineRule="auto"/>
-      </w:pPr>
-    </w:p>
-    <w:p>
-      <w:pPr>
-        <w:spacing w:line="360" w:lineRule="auto"/>
-      </w:pPr>
-    </w:p>
-    <w:p>
-      <w:pPr>
-        <w:spacing w:line="360" w:lineRule="auto"/>
-      </w:pPr>
-    </w:p>
-    <w:p>
-      <w:pPr>
-        <w:spacing w:line="360" w:lineRule="auto"/>
-      </w:pPr>
-    </w:p>
-    <w:p>
-      <w:pPr>
-        <w:spacing w:line="360" w:lineRule="auto"/>
-      </w:pPr>
-    </w:p>
-    <w:p>
-      <w:pPr>
-        <w:spacing w:line="360" w:lineRule="auto"/>
-      </w:pPr>
-    </w:p>
-    <w:p>
-      <w:pPr>
-        <w:spacing w:line="360" w:lineRule="auto"/>
-      </w:pPr>
-    </w:p>
-    <w:p>
-      <w:pPr>
-        <w:spacing w:line="360" w:lineRule="auto"/>
-      </w:pPr>
-    </w:p>
-    <w:p>
-      <w:pPr>
-        <w:spacing w:line="360" w:lineRule="auto"/>
-      </w:pPr>
-    </w:p>
-    <w:p>
-      <w:pPr>
-        <w:spacing w:line="360" w:lineRule="auto"/>
-      </w:pPr>
-    </w:p>
-    <w:p>
-      <w:pPr>
-        <w:spacing w:line="360" w:lineRule="auto"/>
-      </w:pPr>
-    </w:p>
-    <w:p>
-      <w:pPr>
-        <w:spacing w:line="360" w:lineRule="auto"/>
-      </w:pPr>
-    </w:p>
-    <w:p>
-      <w:pPr>
-        <w:spacing w:line="360" w:lineRule="auto"/>
-      </w:pPr>
-    </w:p>
-    <w:p>
-      <w:pPr>
-        <w:spacing w:line="360" w:lineRule="auto"/>
-      </w:pPr>
-    </w:p>
-    <w:p>
-      <w:pPr>
-        <w:spacing w:line="360" w:lineRule="auto"/>
-      </w:pPr>
-    </w:p>
-    <w:p>
-      <w:pPr>
-        <w:spacing w:line="360" w:lineRule="auto"/>
-      </w:pPr>
-    </w:p>
-    <w:p>
-      <w:pPr>
-        <w:spacing w:line="360" w:lineRule="auto"/>
-      </w:pPr>
-    </w:p>
-    <w:p>
-      <w:pPr>
-        <w:spacing w:line="360" w:lineRule="auto"/>
-      </w:pPr>
-    </w:p>
-    <w:p>
-      <w:pPr>
+        <w:pStyle w:val="Normal"/>
         <w:spacing w:line="360" w:lineRule="auto"/>
       </w:pPr>
     </w:p>
@@ -5932,7 +6220,7 @@
               <w:pStyle w:val="Normal0"/>
               <w:rPr>
                 <w:b w:val="0"/>
-                <w:bCs/>
+                <w:bCs w:val="0"/>
                 <w:sz w:val="22"/>
                 <w:szCs w:val="22"/>
               </w:rPr>
@@ -5940,11 +6228,11 @@
             <w:r>
               <w:rPr>
                 <w:b w:val="0"/>
-                <w:bCs/>
+                <w:bCs w:val="0"/>
                 <w:sz w:val="22"/>
                 <w:szCs w:val="22"/>
               </w:rPr>
-              <w:t>Escribir</w:t>
+              <w:t>Producción de textos</w:t>
             </w:r>
           </w:p>
         </w:tc>
@@ -5963,7 +6251,7 @@
               <w:pStyle w:val="Normal0"/>
               <w:rPr>
                 <w:b w:val="0"/>
-                <w:bCs/>
+                <w:bCs w:val="0"/>
                 <w:sz w:val="22"/>
                 <w:szCs w:val="22"/>
               </w:rPr>
@@ -5971,9 +6259,37 @@
             <w:r>
               <w:rPr>
                 <w:b w:val="0"/>
-                <w:bCs/>
-              </w:rPr>
-              <w:t>Sánchez, Lobato (2007). Saber escribir. Editorial Aguilar.</w:t>
+                <w:bCs w:val="0"/>
+              </w:rPr>
+              <w:t>Sánchez, Lobato</w:t>
+            </w:r>
+            <w:r>
+              <w:rPr>
+                <w:b w:val="0"/>
+                <w:bCs w:val="0"/>
+              </w:rPr>
+              <w:t>, J.</w:t>
+            </w:r>
+            <w:r>
+              <w:rPr>
+                <w:b w:val="0"/>
+                <w:bCs w:val="0"/>
+              </w:rPr>
+              <w:t xml:space="preserve"> (200</w:t>
+            </w:r>
+            <w:r>
+              <w:rPr>
+                <w:b w:val="0"/>
+                <w:bCs w:val="0"/>
+              </w:rPr>
+              <w:t>6</w:t>
+            </w:r>
+            <w:r>
+              <w:rPr>
+                <w:b w:val="0"/>
+                <w:bCs w:val="0"/>
+              </w:rPr>
+              <w:t>). Saber escribir. Editorial Aguilar.</w:t>
             </w:r>
           </w:p>
         </w:tc>
@@ -7603,7 +7919,7 @@
           <w:sz w:val="24"/>
           <w:szCs w:val="24"/>
         </w:rPr>
-        <w:t>Sánchez, J. (2007). Saber escribir.</w:t>
+        <w:t xml:space="preserve">Sánchez, </w:t>
       </w:r>
       <w:r>
         <w:rPr>
@@ -7612,9 +7928,54 @@
           <w:sz w:val="24"/>
           <w:szCs w:val="24"/>
         </w:rPr>
+        <w:t>Lobato, J.</w:t>
+      </w:r>
+      <w:r>
+        <w:rPr>
+          <w:rFonts w:eastAsia="Times New Roman"/>
+          <w:color w:val="12263F"/>
+          <w:sz w:val="24"/>
+          <w:szCs w:val="24"/>
+        </w:rPr>
+        <w:t xml:space="preserve"> (200</w:t>
+      </w:r>
+      <w:r>
+        <w:rPr>
+          <w:rFonts w:eastAsia="Times New Roman"/>
+          <w:color w:val="12263F"/>
+          <w:sz w:val="24"/>
+          <w:szCs w:val="24"/>
+        </w:rPr>
+        <w:t>6</w:t>
+      </w:r>
+      <w:r>
+        <w:rPr>
+          <w:rFonts w:eastAsia="Times New Roman"/>
+          <w:color w:val="12263F"/>
+          <w:sz w:val="24"/>
+          <w:szCs w:val="24"/>
+        </w:rPr>
+        <w:t>). Saber escribir.</w:t>
+      </w:r>
+      <w:r>
+        <w:rPr>
+          <w:rFonts w:eastAsia="Times New Roman"/>
+          <w:color w:val="12263F"/>
+          <w:sz w:val="24"/>
+          <w:szCs w:val="24"/>
+        </w:rPr>
+        <w:t xml:space="preserve"> Editorial Aguilar.</w:t>
+      </w:r>
+      <w:r>
+        <w:rPr>
+          <w:rFonts w:eastAsia="Times New Roman"/>
+          <w:color w:val="12263F"/>
+          <w:sz w:val="24"/>
+          <w:szCs w:val="24"/>
+        </w:rPr>
         <w:t xml:space="preserve"> </w:t>
       </w:r>
-      <w:hyperlink w:history="1" r:id="rId32">
+      <w:hyperlink r:id="R420b93521e864e9c">
         <w:r>
           <w:rPr>
             <w:rStyle w:val="Hipervnculo"/>
@@ -7663,7 +8024,7 @@
           <w:sz w:val="24"/>
           <w:szCs w:val="24"/>
         </w:rPr>
-        <w:t>Serafini, M. (1994). Cómo se escribe.</w:t>
+        <w:t>Serafini, M</w:t>
       </w:r>
       <w:r>
         <w:rPr>
@@ -7672,9 +8033,27 @@
           <w:sz w:val="24"/>
           <w:szCs w:val="24"/>
         </w:rPr>
+        <w:t>.T</w:t>
+      </w:r>
+      <w:r>
+        <w:rPr>
+          <w:rFonts w:eastAsia="Times New Roman"/>
+          <w:color w:val="12263F"/>
+          <w:sz w:val="24"/>
+          <w:szCs w:val="24"/>
+        </w:rPr>
+        <w:t>. (1994). Cómo se escribe.</w:t>
+      </w:r>
+      <w:r>
+        <w:rPr>
+          <w:rFonts w:eastAsia="Times New Roman"/>
+          <w:color w:val="12263F"/>
+          <w:sz w:val="24"/>
+          <w:szCs w:val="24"/>
+        </w:rPr>
         <w:t xml:space="preserve"> </w:t>
       </w:r>
-      <w:hyperlink w:history="1" r:id="rId33">
+      <w:hyperlink r:id="Rdb8a15a938444aa2">
         <w:r>
           <w:rPr>
             <w:rStyle w:val="Hipervnculo"/>
@@ -7723,7 +8102,7 @@
           <w:sz w:val="24"/>
           <w:szCs w:val="24"/>
         </w:rPr>
-        <w:t>Universidad Nacional (2020). Cita Indirecta.</w:t>
+        <w:t>Universidad Nacional</w:t>
       </w:r>
       <w:r>
         <w:rPr>
@@ -7732,9 +8111,27 @@
           <w:sz w:val="24"/>
           <w:szCs w:val="24"/>
         </w:rPr>
+        <w:t xml:space="preserve">. </w:t>
+      </w:r>
+      <w:r>
+        <w:rPr>
+          <w:rFonts w:eastAsia="Times New Roman"/>
+          <w:color w:val="12263F"/>
+          <w:sz w:val="24"/>
+          <w:szCs w:val="24"/>
+        </w:rPr>
+        <w:t>(2020). Cita Indirecta.</w:t>
+      </w:r>
+      <w:r>
+        <w:rPr>
+          <w:rFonts w:eastAsia="Times New Roman"/>
+          <w:color w:val="12263F"/>
+          <w:sz w:val="24"/>
+          <w:szCs w:val="24"/>
+        </w:rPr>
         <w:t xml:space="preserve"> </w:t>
       </w:r>
-      <w:hyperlink w:history="1" w:anchor=":~:text=Cita%20indirecta%3A%20hace%20menci%C3%B3n%20de,antes%20de%20citar%20su%20idea" r:id="rId34">
+      <w:hyperlink w:anchor=":~:text=Cita%20indirecta%3A%20hace%20menci%C3%B3n%20de,antes%20de%20citar%20su%20idea" r:id="R0f04f104a4c24ed2">
         <w:r>
           <w:rPr>
             <w:rStyle w:val="Hipervnculo"/>
@@ -8836,19 +9233,19 @@
       </w:pPr>
     </w:p>
   </w:comment>
-  <w:comment w:initials="EFMP" w:author="Erika Fernanda Mejía Pinzón" w:date="2025-05-01T16:22:00Z" w:id="3">
-    <w:p>
-      <w:pPr>
-        <w:pStyle w:val="Textocomentario"/>
-      </w:pPr>
-      <w:r>
-        <w:rPr>
-          <w:rStyle w:val="Refdecomentario"/>
+  <w:comment xmlns:w="http://schemas.openxmlformats.org/wordprocessingml/2006/main" w:initials="EFMP" w:author="Erika Fernanda Mejía Pinzón" w:date="05/01/2025 09:22:00" w:id="3">
+    <w:p xmlns:w14="http://schemas.microsoft.com/office/word/2010/wordml">
+      <w:pPr>
+        <w:pStyle w:val="CommentText"/>
+      </w:pPr>
+      <w:r>
+        <w:rPr>
+          <w:rStyle w:val="CommentReference"/>
         </w:rPr>
         <w:annotationRef/>
       </w:r>
       <w:r>
-        <w:t>Realizar una infografía con la información</w:t>
+        <w:t>Realizar como recurso, que sea subrayable y no como imagen</w:t>
       </w:r>
     </w:p>
   </w:comment>
@@ -8911,30 +9308,6 @@
       </w:r>
       <w:r>
         <w:t xml:space="preserve"> en todos los lados (superior, inferior, izquierdo y derecho). Este margen uniforme garantiza una presentación clara y profesional del documento.</w:t>
-      </w:r>
-    </w:p>
-  </w:comment>
-  <w:comment w:initials="EFMP" w:author="Erika Fernanda Mejía Pinzón" w:date="2025-05-01T16:59:00Z" w:id="7">
-    <w:p>
-      <w:pPr>
-        <w:pStyle w:val="Textocomentario"/>
-      </w:pPr>
-      <w:r>
-        <w:rPr>
-          <w:rStyle w:val="Refdecomentario"/>
-        </w:rPr>
-        <w:annotationRef/>
-      </w:r>
-      <w:hyperlink w:history="1" r:id="rId3">
-        <w:r>
-          <w:rPr>
-            <w:rStyle w:val="Hipervnculo"/>
-          </w:rPr>
-          <w:t>https://www.youtube.com/watch?v=C3jNLLuFJVE&amp;ab_channel=MauricioNavasT</w:t>
-        </w:r>
-      </w:hyperlink>
-      <w:r>
-        <w:t xml:space="preserve"> realizar un llamado a la acción </w:t>
       </w:r>
     </w:p>
   </w:comment>
@@ -8995,23 +9368,22 @@
 </file>
 
 <file path=word/commentsExtended.xml><?xml version="1.0" encoding="utf-8"?>
-<w15:commentsEx xmlns:wpc="http://schemas.microsoft.com/office/word/2010/wordprocessingCanvas" xmlns:cx="http://schemas.microsoft.com/office/drawing/2014/chartex" xmlns:cx1="http://schemas.microsoft.com/office/drawing/2015/9/8/chartex" xmlns:cx2="http://schemas.microsoft.com/office/drawing/2015/10/21/chartex" xmlns:cx3="http://schemas.microsoft.com/office/drawing/2016/5/9/chartex" xmlns:cx4="http://schemas.microsoft.com/office/drawing/2016/5/10/chartex" xmlns:cx5="http://schemas.microsoft.com/office/drawing/2016/5/11/chartex" xmlns:cx6="http://schemas.microsoft.com/office/drawing/2016/5/12/chartex" xmlns:cx7="http://schemas.microsoft.com/office/drawing/2016/5/13/chartex" xmlns:cx8="http://schemas.microsoft.com/office/drawing/2016/5/14/chartex" xmlns:mc="http://schemas.openxmlformats.org/markup-compatibility/2006" xmlns:aink="http://schemas.microsoft.com/office/drawing/2016/ink" xmlns:am3d="http://schemas.microsoft.com/office/drawing/2017/model3d" xmlns:o="urn:schemas-microsoft-com:office:office" xmlns:r="http://schemas.openxmlformats.org/officeDocument/2006/relationships" xmlns:m="http://schemas.openxmlformats.org/officeDocument/2006/math" xmlns:v="urn:schemas-microsoft-com:vml" xmlns:wp14="http://schemas.microsoft.com/office/word/2010/wordprocessingDrawing" xmlns:wp="http://schemas.openxmlformats.org/drawingml/2006/wordprocessingDrawing" xmlns:w10="urn:schemas-microsoft-com:office:word" xmlns:w="http://schemas.openxmlformats.org/wordprocessingml/2006/main" xmlns:w14="http://schemas.microsoft.com/office/word/2010/wordml" xmlns:w15="http://schemas.microsoft.com/office/word/2012/wordml" xmlns:w16cex="http://schemas.microsoft.com/office/word/2018/wordml/cex" xmlns:w16cid="http://schemas.microsoft.com/office/word/2016/wordml/cid" xmlns:w16="http://schemas.microsoft.com/office/word/2018/wordml" xmlns:w16sdtdh="http://schemas.microsoft.com/office/word/2020/wordml/sdtdatahash" xmlns:w16se="http://schemas.microsoft.com/office/word/2015/wordml/symex" xmlns:wpg="http://schemas.microsoft.com/office/word/2010/wordprocessingGroup" xmlns:wpi="http://schemas.microsoft.com/office/word/2010/wordprocessingInk" xmlns:wne="http://schemas.microsoft.com/office/word/2006/wordml" xmlns:wps="http://schemas.microsoft.com/office/word/2010/wordprocessingShape" mc:Ignorable="w14 w15 w16se w16cid w16 w16cex w16sdtdh wp14">
-  <w15:commentEx w15:paraId="1ADDE11E" w15:done="0"/>
-  <w15:commentEx w15:paraId="3838F115" w15:done="0"/>
-  <w15:commentEx w15:paraId="6E64C0B8" w15:paraIdParent="3838F115" w15:done="0"/>
-  <w15:commentEx w15:paraId="742AB0AB" w15:done="0"/>
-  <w15:commentEx w15:paraId="226F6081" w15:done="0"/>
-  <w15:commentEx w15:paraId="16218005" w15:done="0"/>
-  <w15:commentEx w15:paraId="46ECAE9E" w15:done="0"/>
-  <w15:commentEx w15:paraId="6C23AB3B" w15:done="0"/>
-  <w15:commentEx w15:paraId="1ACDE136" w15:done="0"/>
-  <w15:commentEx w15:paraId="71BF4335" w15:done="0"/>
-  <w15:commentEx w15:paraId="082943A8" w15:done="0"/>
+<w15:commentsEx xmlns:mc="http://schemas.openxmlformats.org/markup-compatibility/2006" xmlns:w15="http://schemas.microsoft.com/office/word/2012/wordml" mc:Ignorable="w15">
+  <w15:commentEx w15:done="0" w15:paraId="1ADDE11E"/>
+  <w15:commentEx w15:done="0" w15:paraId="3838F115"/>
+  <w15:commentEx w15:done="0" w15:paraId="6E64C0B8" w15:paraIdParent="3838F115"/>
+  <w15:commentEx w15:done="0" w15:paraId="742AB0AB"/>
+  <w15:commentEx w15:done="0" w15:paraId="226F6081"/>
+  <w15:commentEx w15:done="0" w15:paraId="16218005"/>
+  <w15:commentEx w15:done="0" w15:paraId="46ECAE9E"/>
+  <w15:commentEx w15:done="0" w15:paraId="1ACDE136"/>
+  <w15:commentEx w15:done="0" w15:paraId="71BF4335"/>
+  <w15:commentEx w15:done="0" w15:paraId="082943A8"/>
 </w15:commentsEx>
 </file>
 
 <file path=word/commentsExtensible.xml><?xml version="1.0" encoding="utf-8"?>
-<w16cex:commentsExtensible xmlns:wpc="http://schemas.microsoft.com/office/word/2010/wordprocessingCanvas" xmlns:cx="http://schemas.microsoft.com/office/drawing/2014/chartex" xmlns:cx1="http://schemas.microsoft.com/office/drawing/2015/9/8/chartex" xmlns:cx2="http://schemas.microsoft.com/office/drawing/2015/10/21/chartex" xmlns:cx3="http://schemas.microsoft.com/office/drawing/2016/5/9/chartex" xmlns:cx4="http://schemas.microsoft.com/office/drawing/2016/5/10/chartex" xmlns:cx5="http://schemas.microsoft.com/office/drawing/2016/5/11/chartex" xmlns:cx6="http://schemas.microsoft.com/office/drawing/2016/5/12/chartex" xmlns:cx7="http://schemas.microsoft.com/office/drawing/2016/5/13/chartex" xmlns:cx8="http://schemas.microsoft.com/office/drawing/2016/5/14/chartex" xmlns:mc="http://schemas.openxmlformats.org/markup-compatibility/2006" xmlns:aink="http://schemas.microsoft.com/office/drawing/2016/ink" xmlns:am3d="http://schemas.microsoft.com/office/drawing/2017/model3d" xmlns:o="urn:schemas-microsoft-com:office:office" xmlns:r="http://schemas.openxmlformats.org/officeDocument/2006/relationships" xmlns:m="http://schemas.openxmlformats.org/officeDocument/2006/math" xmlns:v="urn:schemas-microsoft-com:vml" xmlns:wp14="http://schemas.microsoft.com/office/word/2010/wordprocessingDrawing" xmlns:wp="http://schemas.openxmlformats.org/drawingml/2006/wordprocessingDrawing" xmlns:w10="urn:schemas-microsoft-com:office:word" xmlns:w="http://schemas.openxmlformats.org/wordprocessingml/2006/main" xmlns:w14="http://schemas.microsoft.com/office/word/2010/wordml" xmlns:w15="http://schemas.microsoft.com/office/word/2012/wordml" xmlns:w16cex="http://schemas.microsoft.com/office/word/2018/wordml/cex" xmlns:w16cid="http://schemas.microsoft.com/office/word/2016/wordml/cid" xmlns:w16="http://schemas.microsoft.com/office/word/2018/wordml" xmlns:w16sdtdh="http://schemas.microsoft.com/office/word/2020/wordml/sdtdatahash" xmlns:w16se="http://schemas.microsoft.com/office/word/2015/wordml/symex" xmlns:wpg="http://schemas.microsoft.com/office/word/2010/wordprocessingGroup" xmlns:wpi="http://schemas.microsoft.com/office/word/2010/wordprocessingInk" xmlns:wne="http://schemas.microsoft.com/office/word/2006/wordml" xmlns:wps="http://schemas.microsoft.com/office/word/2010/wordprocessingShape" mc:Ignorable="w14 w15 w16se w16cid w16 w16cex w16sdtdh wp14">
+<w16cex:commentsExtensible xmlns:w16="http://schemas.microsoft.com/office/word/2018/wordml" xmlns:w16cex="http://schemas.microsoft.com/office/word/2018/wordml/cex" xmlns:mc="http://schemas.openxmlformats.org/markup-compatibility/2006" mc:Ignorable="w16 w16cex">
   <w16cex:commentExtensible w16cex:durableId="2BBE1BEF" w16cex:dateUtc="2025-05-01T21:12:00Z"/>
   <w16cex:commentExtensible w16cex:durableId="2BBE1C5E" w16cex:dateUtc="2025-05-01T21:14:00Z"/>
   <w16cex:commentExtensible w16cex:durableId="2BCAE115" w16cex:dateUtc="2025-05-11T13:40:00Z"/>
@@ -9019,7 +9391,6 @@
   <w16cex:commentExtensible w16cex:durableId="2BCAE23A" w16cex:dateUtc="2025-05-11T13:45:00Z"/>
   <w16cex:commentExtensible w16cex:durableId="2BBE1EC3" w16cex:dateUtc="2025-05-01T21:24:00Z"/>
   <w16cex:commentExtensible w16cex:durableId="2BBE21F2" w16cex:dateUtc="2025-05-01T21:38:00Z"/>
-  <w16cex:commentExtensible w16cex:durableId="2BBE26DE" w16cex:dateUtc="2025-05-01T21:59:00Z"/>
   <w16cex:commentExtensible w16cex:durableId="2BBE3CEB" w16cex:dateUtc="2025-05-01T23:33:00Z"/>
   <w16cex:commentExtensible w16cex:durableId="2B6B0D74" w16cex:dateUtc="2025-02-27T21:12:00Z"/>
   <w16cex:commentExtensible w16cex:durableId="2B697E53" w16cex:dateUtc="2025-02-26T16:49:00Z"/>
@@ -9027,7 +9398,7 @@
 </file>
 
 <file path=word/commentsIds.xml><?xml version="1.0" encoding="utf-8"?>
-<w16cid:commentsIds xmlns:wpc="http://schemas.microsoft.com/office/word/2010/wordprocessingCanvas" xmlns:cx="http://schemas.microsoft.com/office/drawing/2014/chartex" xmlns:cx1="http://schemas.microsoft.com/office/drawing/2015/9/8/chartex" xmlns:cx2="http://schemas.microsoft.com/office/drawing/2015/10/21/chartex" xmlns:cx3="http://schemas.microsoft.com/office/drawing/2016/5/9/chartex" xmlns:cx4="http://schemas.microsoft.com/office/drawing/2016/5/10/chartex" xmlns:cx5="http://schemas.microsoft.com/office/drawing/2016/5/11/chartex" xmlns:cx6="http://schemas.microsoft.com/office/drawing/2016/5/12/chartex" xmlns:cx7="http://schemas.microsoft.com/office/drawing/2016/5/13/chartex" xmlns:cx8="http://schemas.microsoft.com/office/drawing/2016/5/14/chartex" xmlns:mc="http://schemas.openxmlformats.org/markup-compatibility/2006" xmlns:aink="http://schemas.microsoft.com/office/drawing/2016/ink" xmlns:am3d="http://schemas.microsoft.com/office/drawing/2017/model3d" xmlns:o="urn:schemas-microsoft-com:office:office" xmlns:r="http://schemas.openxmlformats.org/officeDocument/2006/relationships" xmlns:m="http://schemas.openxmlformats.org/officeDocument/2006/math" xmlns:v="urn:schemas-microsoft-com:vml" xmlns:wp14="http://schemas.microsoft.com/office/word/2010/wordprocessingDrawing" xmlns:wp="http://schemas.openxmlformats.org/drawingml/2006/wordprocessingDrawing" xmlns:w10="urn:schemas-microsoft-com:office:word" xmlns:w="http://schemas.openxmlformats.org/wordprocessingml/2006/main" xmlns:w14="http://schemas.microsoft.com/office/word/2010/wordml" xmlns:w15="http://schemas.microsoft.com/office/word/2012/wordml" xmlns:w16cex="http://schemas.microsoft.com/office/word/2018/wordml/cex" xmlns:w16cid="http://schemas.microsoft.com/office/word/2016/wordml/cid" xmlns:w16="http://schemas.microsoft.com/office/word/2018/wordml" xmlns:w16sdtdh="http://schemas.microsoft.com/office/word/2020/wordml/sdtdatahash" xmlns:w16se="http://schemas.microsoft.com/office/word/2015/wordml/symex" xmlns:wpg="http://schemas.microsoft.com/office/word/2010/wordprocessingGroup" xmlns:wpi="http://schemas.microsoft.com/office/word/2010/wordprocessingInk" xmlns:wne="http://schemas.microsoft.com/office/word/2006/wordml" xmlns:wps="http://schemas.microsoft.com/office/word/2010/wordprocessingShape" mc:Ignorable="w14 w15 w16se w16cid w16 w16cex w16sdtdh wp14">
+<w16cid:commentsIds xmlns:mc="http://schemas.openxmlformats.org/markup-compatibility/2006" xmlns:w16cid="http://schemas.microsoft.com/office/word/2016/wordml/cid" mc:Ignorable="w16cid">
   <w16cid:commentId w16cid:paraId="1ADDE11E" w16cid:durableId="2BBE1BEF"/>
   <w16cid:commentId w16cid:paraId="3838F115" w16cid:durableId="2BBE1C5E"/>
   <w16cid:commentId w16cid:paraId="6E64C0B8" w16cid:durableId="2BCAE115"/>
@@ -9035,7 +9406,6 @@
   <w16cid:commentId w16cid:paraId="226F6081" w16cid:durableId="2BCAE23A"/>
   <w16cid:commentId w16cid:paraId="16218005" w16cid:durableId="2BBE1EC3"/>
   <w16cid:commentId w16cid:paraId="46ECAE9E" w16cid:durableId="2BBE21F2"/>
-  <w16cid:commentId w16cid:paraId="6C23AB3B" w16cid:durableId="2BBE26DE"/>
   <w16cid:commentId w16cid:paraId="1ACDE136" w16cid:durableId="2BBE3CEB"/>
   <w16cid:commentId w16cid:paraId="71BF4335" w16cid:durableId="2B6B0D74"/>
   <w16cid:commentId w16cid:paraId="082943A8" w16cid:durableId="2B697E53"/>
@@ -9291,6 +9661,118 @@
 
 <file path=word/numbering.xml><?xml version="1.0" encoding="utf-8"?>
 <w:numbering xmlns:wpc="http://schemas.microsoft.com/office/word/2010/wordprocessingCanvas" xmlns:cx="http://schemas.microsoft.com/office/drawing/2014/chartex" xmlns:cx1="http://schemas.microsoft.com/office/drawing/2015/9/8/chartex" xmlns:cx2="http://schemas.microsoft.com/office/drawing/2015/10/21/chartex" xmlns:cx3="http://schemas.microsoft.com/office/drawing/2016/5/9/chartex" xmlns:cx4="http://schemas.microsoft.com/office/drawing/2016/5/10/chartex" xmlns:cx5="http://schemas.microsoft.com/office/drawing/2016/5/11/chartex" xmlns:cx6="http://schemas.microsoft.com/office/drawing/2016/5/12/chartex" xmlns:cx7="http://schemas.microsoft.com/office/drawing/2016/5/13/chartex" xmlns:cx8="http://schemas.microsoft.com/office/drawing/2016/5/14/chartex" xmlns:mc="http://schemas.openxmlformats.org/markup-compatibility/2006" xmlns:aink="http://schemas.microsoft.com/office/drawing/2016/ink" xmlns:am3d="http://schemas.microsoft.com/office/drawing/2017/model3d" xmlns:o="urn:schemas-microsoft-com:office:office" xmlns:r="http://schemas.openxmlformats.org/officeDocument/2006/relationships" xmlns:m="http://schemas.openxmlformats.org/officeDocument/2006/math" xmlns:v="urn:schemas-microsoft-com:vml" xmlns:wp14="http://schemas.microsoft.com/office/word/2010/wordprocessingDrawing" xmlns:wp="http://schemas.openxmlformats.org/drawingml/2006/wordprocessingDrawing" xmlns:w10="urn:schemas-microsoft-com:office:word" xmlns:w="http://schemas.openxmlformats.org/wordprocessingml/2006/main" xmlns:w14="http://schemas.microsoft.com/office/word/2010/wordml" xmlns:w15="http://schemas.microsoft.com/office/word/2012/wordml" xmlns:w16cex="http://schemas.microsoft.com/office/word/2018/wordml/cex" xmlns:w16cid="http://schemas.microsoft.com/office/word/2016/wordml/cid" xmlns:w16="http://schemas.microsoft.com/office/word/2018/wordml" xmlns:w16sdtdh="http://schemas.microsoft.com/office/word/2020/wordml/sdtdatahash" xmlns:w16se="http://schemas.microsoft.com/office/word/2015/wordml/symex" xmlns:wpg="http://schemas.microsoft.com/office/word/2010/wordprocessingGroup" xmlns:wpi="http://schemas.microsoft.com/office/word/2010/wordprocessingInk" xmlns:wne="http://schemas.microsoft.com/office/word/2006/wordml" xmlns:wps="http://schemas.microsoft.com/office/word/2010/wordprocessingShape" mc:Ignorable="w14 w15 w16se w16cid w16 w16cex w16sdtdh wp14">
+  <w:abstractNum xmlns:w="http://schemas.openxmlformats.org/wordprocessingml/2006/main" w:abstractNumId="16">
+    <w:nsid w:val="59e374ce"/>
+    <w:multiLevelType xmlns:w="http://schemas.openxmlformats.org/wordprocessingml/2006/main" w:val="hybridMultilevel"/>
+    <w:lvl xmlns:w="http://schemas.openxmlformats.org/wordprocessingml/2006/main" w:ilvl="0">
+      <w:start w:val="1"/>
+      <w:numFmt w:val="bullet"/>
+      <w:lvlText w:val=""/>
+      <w:lvlJc w:val="left"/>
+      <w:pPr>
+        <w:ind w:left="720" w:hanging="360"/>
+      </w:pPr>
+      <w:rPr>
+        <w:rFonts w:hint="default" w:ascii="Symbol" w:hAnsi="Symbol"/>
+      </w:rPr>
+    </w:lvl>
+    <w:lvl xmlns:w="http://schemas.openxmlformats.org/wordprocessingml/2006/main" w:ilvl="1">
+      <w:start w:val="1"/>
+      <w:numFmt w:val="bullet"/>
+      <w:lvlText w:val="o"/>
+      <w:lvlJc w:val="left"/>
+      <w:pPr>
+        <w:ind w:left="1440" w:hanging="360"/>
+      </w:pPr>
+      <w:rPr>
+        <w:rFonts w:hint="default" w:ascii="Courier New" w:hAnsi="Courier New"/>
+      </w:rPr>
+    </w:lvl>
+    <w:lvl xmlns:w="http://schemas.openxmlformats.org/wordprocessingml/2006/main" w:ilvl="2">
+      <w:start w:val="1"/>
+      <w:numFmt w:val="bullet"/>
+      <w:lvlText w:val=""/>
+      <w:lvlJc w:val="left"/>
+      <w:pPr>
+        <w:ind w:left="2160" w:hanging="360"/>
+      </w:pPr>
+      <w:rPr>
+        <w:rFonts w:hint="default" w:ascii="Wingdings" w:hAnsi="Wingdings"/>
+      </w:rPr>
+    </w:lvl>
+    <w:lvl xmlns:w="http://schemas.openxmlformats.org/wordprocessingml/2006/main" w:ilvl="3">
+      <w:start w:val="1"/>
+      <w:numFmt w:val="bullet"/>
+      <w:lvlText w:val=""/>
+      <w:lvlJc w:val="left"/>
+      <w:pPr>
+        <w:ind w:left="2880" w:hanging="360"/>
+      </w:pPr>
+      <w:rPr>
+        <w:rFonts w:hint="default" w:ascii="Symbol" w:hAnsi="Symbol"/>
+      </w:rPr>
+    </w:lvl>
+    <w:lvl xmlns:w="http://schemas.openxmlformats.org/wordprocessingml/2006/main" w:ilvl="4">
+      <w:start w:val="1"/>
+      <w:numFmt w:val="bullet"/>
+      <w:lvlText w:val="o"/>
+      <w:lvlJc w:val="left"/>
+      <w:pPr>
+        <w:ind w:left="3600" w:hanging="360"/>
+      </w:pPr>
+      <w:rPr>
+        <w:rFonts w:hint="default" w:ascii="Courier New" w:hAnsi="Courier New"/>
+      </w:rPr>
+    </w:lvl>
+    <w:lvl xmlns:w="http://schemas.openxmlformats.org/wordprocessingml/2006/main" w:ilvl="5">
+      <w:start w:val="1"/>
+      <w:numFmt w:val="bullet"/>
+      <w:lvlText w:val=""/>
+      <w:lvlJc w:val="left"/>
+      <w:pPr>
+        <w:ind w:left="4320" w:hanging="360"/>
+      </w:pPr>
+      <w:rPr>
+        <w:rFonts w:hint="default" w:ascii="Wingdings" w:hAnsi="Wingdings"/>
+      </w:rPr>
+    </w:lvl>
+    <w:lvl xmlns:w="http://schemas.openxmlformats.org/wordprocessingml/2006/main" w:ilvl="6">
+      <w:start w:val="1"/>
+      <w:numFmt w:val="bullet"/>
+      <w:lvlText w:val=""/>
+      <w:lvlJc w:val="left"/>
+      <w:pPr>
+        <w:ind w:left="5040" w:hanging="360"/>
+      </w:pPr>
+      <w:rPr>
+        <w:rFonts w:hint="default" w:ascii="Symbol" w:hAnsi="Symbol"/>
+      </w:rPr>
+    </w:lvl>
+    <w:lvl xmlns:w="http://schemas.openxmlformats.org/wordprocessingml/2006/main" w:ilvl="7">
+      <w:start w:val="1"/>
+      <w:numFmt w:val="bullet"/>
+      <w:lvlText w:val="o"/>
+      <w:lvlJc w:val="left"/>
+      <w:pPr>
+        <w:ind w:left="5760" w:hanging="360"/>
+      </w:pPr>
+      <w:rPr>
+        <w:rFonts w:hint="default" w:ascii="Courier New" w:hAnsi="Courier New"/>
+      </w:rPr>
+    </w:lvl>
+    <w:lvl xmlns:w="http://schemas.openxmlformats.org/wordprocessingml/2006/main" w:ilvl="8">
+      <w:start w:val="1"/>
+      <w:numFmt w:val="bullet"/>
+      <w:lvlText w:val=""/>
+      <w:lvlJc w:val="left"/>
+      <w:pPr>
+        <w:ind w:left="6480" w:hanging="360"/>
+      </w:pPr>
+      <w:rPr>
+        <w:rFonts w:hint="default" w:ascii="Wingdings" w:hAnsi="Wingdings"/>
+      </w:rPr>
+    </w:lvl>
+  </w:abstractNum>
   <w:abstractNum w:abstractNumId="0" w15:restartNumberingAfterBreak="0">
     <w:nsid w:val="00166EFD"/>
     <w:multiLevelType w:val="hybridMultilevel"/>
@@ -10995,6 +11477,9 @@
       </w:rPr>
     </w:lvl>
   </w:abstractNum>
+  <w:num w:numId="17">
+    <w:abstractNumId w:val="16"/>
+  </w:num>
   <w:num w:numId="1">
     <w:abstractNumId w:val="4"/>
   </w:num>

</xml_diff>